<commit_message>
added three items to list
</commit_message>
<xml_diff>
--- a/grocery.docx
+++ b/grocery.docx
@@ -4,8 +4,30 @@
   <w:body>
     <w:p>
       <w:r>
-        <w:t>g</w:t>
+        <w:t>G</w:t>
       </w:r>
+    </w:p>
+    <w:p>
+      <w:proofErr w:type="spellStart"/>
+      <w:r>
+        <w:t>Bagles</w:t>
+      </w:r>
+      <w:proofErr w:type="spellEnd"/>
+      <w:r>
+        <w:t xml:space="preserve"> </w:t>
+      </w:r>
+    </w:p>
+    <w:p>
+      <w:r>
+        <w:t>Hot sauce</w:t>
+      </w:r>
+    </w:p>
+    <w:p>
+      <w:r>
+        <w:t>Oranges</w:t>
+      </w:r>
+    </w:p>
+    <w:p>
       <w:bookmarkStart w:id="0" w:name="_GoBack"/>
       <w:bookmarkEnd w:id="0"/>
     </w:p>

</xml_diff>